<commit_message>
report has been modified
</commit_message>
<xml_diff>
--- a/report/2017112351.docx
+++ b/report/2017112351.docx
@@ -5317,6 +5317,195 @@
         <w:autoSpaceDE/>
         <w:autoSpaceDN/>
         <w:spacing w:before="100" w:beforeAutospacing="1" w:after="100" w:afterAutospacing="1" w:line="240" w:lineRule="auto"/>
+        <w:ind w:leftChars="100" w:left="200"/>
+        <w:jc w:val="left"/>
+        <w:rPr>
+          <w:rFonts w:cs="굴림"/>
+          <w:b/>
+          <w:bCs/>
+          <w:kern w:val="0"/>
+          <w:sz w:val="24"/>
+          <w:szCs w:val="24"/>
+        </w:rPr>
+      </w:pPr>
+      <w:r>
+        <w:rPr>
+          <w:rFonts w:cs="굴림"/>
+          <w:b/>
+          <w:bCs/>
+          <w:kern w:val="0"/>
+          <w:sz w:val="24"/>
+          <w:szCs w:val="24"/>
+        </w:rPr>
+        <w:t xml:space="preserve">3) </w:t>
+      </w:r>
+      <w:proofErr w:type="spellStart"/>
+      <w:r>
+        <w:rPr>
+          <w:rFonts w:cs="굴림"/>
+          <w:b/>
+          <w:bCs/>
+          <w:kern w:val="0"/>
+          <w:sz w:val="24"/>
+          <w:szCs w:val="24"/>
+        </w:rPr>
+        <w:t>불용어</w:t>
+      </w:r>
+      <w:proofErr w:type="spellEnd"/>
+      <w:r>
+        <w:rPr>
+          <w:rFonts w:cs="굴림"/>
+          <w:b/>
+          <w:bCs/>
+          <w:kern w:val="0"/>
+          <w:sz w:val="24"/>
+          <w:szCs w:val="24"/>
+        </w:rPr>
+        <w:t xml:space="preserve"> 제거</w:t>
+      </w:r>
+    </w:p>
+    <w:p>
+      <w:pPr>
+        <w:widowControl/>
+        <w:numPr>
+          <w:ilvl w:val="0"/>
+          <w:numId w:val="35"/>
+        </w:numPr>
+        <w:autoSpaceDE/>
+        <w:autoSpaceDN/>
+        <w:spacing w:before="100" w:beforeAutospacing="1" w:after="100" w:afterAutospacing="1" w:line="240" w:lineRule="auto"/>
+        <w:jc w:val="left"/>
+        <w:rPr>
+          <w:rFonts w:cs="굴림" w:hint="eastAsia"/>
+          <w:kern w:val="0"/>
+          <w:sz w:val="24"/>
+          <w:szCs w:val="24"/>
+        </w:rPr>
+      </w:pPr>
+      <w:r>
+        <w:rPr>
+          <w:rFonts w:cs="굴림"/>
+          <w:kern w:val="0"/>
+          <w:sz w:val="24"/>
+          <w:szCs w:val="24"/>
+        </w:rPr>
+        <w:t xml:space="preserve">변환 결과를 확인해 본 결과, “에서”, “에”, “하다” 와 같은 불용어들이 모두 포함되어 데이터 검색 결과에 영향을 끼칠 수 있다고 판단했습니다. 따라서 </w:t>
+      </w:r>
+      <w:r>
+        <w:rPr>
+          <w:rFonts w:cs="굴림"/>
+          <w:color w:val="C00000"/>
+          <w:kern w:val="0"/>
+          <w:sz w:val="24"/>
+          <w:szCs w:val="24"/>
+          <w:shd w:val="pct15" w:color="auto" w:fill="FFFFFF"/>
+        </w:rPr>
+        <w:t>STOPWORDS</w:t>
+      </w:r>
+      <w:r>
+        <w:rPr>
+          <w:rFonts w:cs="굴림"/>
+          <w:kern w:val="0"/>
+          <w:sz w:val="24"/>
+          <w:szCs w:val="24"/>
+        </w:rPr>
+        <w:t xml:space="preserve"> 라는 전역변수를 통해 </w:t>
+      </w:r>
+      <w:r>
+        <w:rPr>
+          <w:rFonts w:cs="굴림"/>
+          <w:color w:val="C00000"/>
+          <w:kern w:val="0"/>
+          <w:sz w:val="24"/>
+          <w:szCs w:val="24"/>
+          <w:shd w:val="pct15" w:color="auto" w:fill="FFFFFF"/>
+        </w:rPr>
+        <w:t xml:space="preserve">def </w:t>
+      </w:r>
+      <w:proofErr w:type="spellStart"/>
+      <w:r>
+        <w:rPr>
+          <w:rFonts w:cs="굴림"/>
+          <w:color w:val="C00000"/>
+          <w:kern w:val="0"/>
+          <w:sz w:val="24"/>
+          <w:szCs w:val="24"/>
+          <w:shd w:val="pct15" w:color="auto" w:fill="FFFFFF"/>
+        </w:rPr>
+        <w:t>delete_stopwords</w:t>
+      </w:r>
+      <w:proofErr w:type="spellEnd"/>
+      <w:r>
+        <w:rPr>
+          <w:rFonts w:cs="굴림"/>
+          <w:color w:val="C00000"/>
+          <w:kern w:val="0"/>
+          <w:sz w:val="24"/>
+          <w:szCs w:val="24"/>
+          <w:shd w:val="pct15" w:color="auto" w:fill="FFFFFF"/>
+        </w:rPr>
+        <w:t xml:space="preserve">(morphs, </w:t>
+      </w:r>
+      <w:proofErr w:type="spellStart"/>
+      <w:r>
+        <w:rPr>
+          <w:rFonts w:cs="굴림"/>
+          <w:color w:val="C00000"/>
+          <w:kern w:val="0"/>
+          <w:sz w:val="24"/>
+          <w:szCs w:val="24"/>
+          <w:shd w:val="pct15" w:color="auto" w:fill="FFFFFF"/>
+        </w:rPr>
+        <w:t>stopwords</w:t>
+      </w:r>
+      <w:proofErr w:type="spellEnd"/>
+      <w:r>
+        <w:rPr>
+          <w:rFonts w:cs="굴림"/>
+          <w:color w:val="C00000"/>
+          <w:kern w:val="0"/>
+          <w:sz w:val="24"/>
+          <w:szCs w:val="24"/>
+          <w:shd w:val="pct15" w:color="auto" w:fill="FFFFFF"/>
+        </w:rPr>
+        <w:t>):</w:t>
+      </w:r>
+      <w:r>
+        <w:rPr>
+          <w:rFonts w:cs="굴림"/>
+          <w:kern w:val="0"/>
+          <w:sz w:val="24"/>
+          <w:szCs w:val="24"/>
+        </w:rPr>
+        <w:t xml:space="preserve"> </w:t>
+      </w:r>
+      <w:proofErr w:type="spellStart"/>
+      <w:r>
+        <w:rPr>
+          <w:rFonts w:cs="굴림"/>
+          <w:kern w:val="0"/>
+          <w:sz w:val="24"/>
+          <w:szCs w:val="24"/>
+        </w:rPr>
+        <w:t>를</w:t>
+      </w:r>
+      <w:proofErr w:type="spellEnd"/>
+      <w:r>
+        <w:rPr>
+          <w:rFonts w:cs="굴림"/>
+          <w:kern w:val="0"/>
+          <w:sz w:val="24"/>
+          <w:szCs w:val="24"/>
+        </w:rPr>
+        <w:t xml:space="preserve"> inverted index 생성 시 거치게 되면서 불용어를 제거하도록 했습니다. </w:t>
+      </w:r>
+    </w:p>
+    <w:p>
+      <w:pPr>
+        <w:widowControl/>
+        <w:autoSpaceDE/>
+        <w:autoSpaceDN/>
+        <w:spacing w:before="100" w:beforeAutospacing="1" w:after="100" w:afterAutospacing="1" w:line="240" w:lineRule="auto"/>
         <w:jc w:val="left"/>
         <w:rPr>
           <w:rFonts w:cs="굴림"/>
@@ -5601,7 +5790,7 @@
         <w:spacing w:before="100" w:beforeAutospacing="1" w:after="100" w:afterAutospacing="1" w:line="240" w:lineRule="auto"/>
         <w:jc w:val="left"/>
         <w:rPr>
-          <w:rFonts w:cs="굴림" w:hint="eastAsia"/>
+          <w:rFonts w:cs="굴림"/>
           <w:kern w:val="0"/>
           <w:sz w:val="24"/>
           <w:szCs w:val="24"/>
@@ -5695,6 +5884,7 @@
           <w:sz w:val="28"/>
           <w:szCs w:val="28"/>
         </w:rPr>
+        <w:lastRenderedPageBreak/>
         <w:t>6. Scoring</w:t>
       </w:r>
       <w:r>
@@ -5731,7 +5921,6 @@
         <w:rPr>
           <w:noProof/>
         </w:rPr>
-        <w:lastRenderedPageBreak/>
         <w:drawing>
           <wp:anchor distT="0" distB="0" distL="114300" distR="114300" simplePos="0" relativeHeight="251658240" behindDoc="0" locked="0" layoutInCell="1" allowOverlap="1" wp14:anchorId="6455B5D3" wp14:editId="46783587">
             <wp:simplePos x="0" y="0"/>
@@ -6538,6 +6727,7 @@
             <w:sz w:val="28"/>
             <w:szCs w:val="28"/>
           </w:rPr>
+          <w:lastRenderedPageBreak/>
           <m:t>co</m:t>
         </m:r>
         <m:func>
@@ -7527,7 +7717,6 @@
           <w:sz w:val="24"/>
           <w:szCs w:val="24"/>
         </w:rPr>
-        <w:lastRenderedPageBreak/>
         <w:t xml:space="preserve">하지만 </w:t>
       </w:r>
       <m:oMath>
@@ -8241,6 +8430,7 @@
           <w:sz w:val="28"/>
           <w:szCs w:val="28"/>
         </w:rPr>
+        <w:lastRenderedPageBreak/>
         <w:t>7. Selection</w:t>
       </w:r>
       <w:r>
@@ -8280,7 +8470,6 @@
           <w:sz w:val="24"/>
           <w:szCs w:val="24"/>
         </w:rPr>
-        <w:lastRenderedPageBreak/>
         <w:t>document가 100개 밖에 되지 않아 초기에는 sorting을 사용하여 구현했으나, 수업에서 배운 대로 Heap을 이용한 selection으로 바꾸기로 결정했습니다. Time Complexity를 따져봤을 때, Max Heap을 이용한 selection이 더 빠르기 때문이기도 했습니다.</w:t>
       </w:r>
     </w:p>
@@ -9243,7 +9432,17 @@
           <w:sz w:val="24"/>
           <w:szCs w:val="24"/>
         </w:rPr>
-        <w:t>에서 직접 사전을 추가하는 방법은 매우 복잡하고, custom하여 다른 라이브러리를 사용해야 이런 문제를 해결할 수 있었습니다.</w:t>
+        <w:t>에서 직접 사전</w:t>
+      </w:r>
+      <w:r>
+        <w:rPr>
+          <w:rFonts w:cs="굴림"/>
+          <w:kern w:val="0"/>
+          <w:sz w:val="24"/>
+          <w:szCs w:val="24"/>
+        </w:rPr>
+        <w:lastRenderedPageBreak/>
+        <w:t>을 추가하는 방법은 매우 복잡하고, custom하여 다른 라이브러리를 사용해야 이런 문제를 해결할 수 있었습니다.</w:t>
       </w:r>
     </w:p>
     <w:p>
@@ -9271,7 +9470,6 @@
           <w:sz w:val="24"/>
           <w:szCs w:val="24"/>
         </w:rPr>
-        <w:lastRenderedPageBreak/>
         <w:t xml:space="preserve">하지만, </w:t>
       </w:r>
       <w:proofErr w:type="spellStart"/>
@@ -9370,7 +9568,7 @@
           <w:szCs w:val="24"/>
         </w:rPr>
         <w:pict w14:anchorId="067E79E0">
-          <v:rect id="_x0000_i1086" style="width:0;height:1.5pt" o:hralign="center" o:hrstd="t" o:hr="t" fillcolor="#a0a0a0" stroked="f"/>
+          <v:rect id="_x0000_i1033" style="width:0;height:1.5pt" o:hralign="center" o:hrstd="t" o:hr="t" fillcolor="#a0a0a0" stroked="f"/>
         </w:pict>
       </w:r>
     </w:p>
@@ -9440,7 +9638,7 @@
         <w:ind w:leftChars="300" w:left="600"/>
         <w:jc w:val="left"/>
         <w:rPr>
-          <w:rFonts w:cs="굴림" w:hint="eastAsia"/>
+          <w:rFonts w:cs="굴림"/>
           <w:kern w:val="0"/>
           <w:sz w:val="24"/>
           <w:szCs w:val="24"/>
@@ -9537,7 +9735,7 @@
         <w:ind w:leftChars="300" w:left="600"/>
         <w:jc w:val="left"/>
         <w:rPr>
-          <w:rFonts w:cs="굴림" w:hint="eastAsia"/>
+          <w:rFonts w:cs="굴림"/>
           <w:kern w:val="0"/>
           <w:sz w:val="24"/>
           <w:szCs w:val="24"/>
@@ -9981,6 +10179,147 @@
     </w:lvl>
   </w:abstractNum>
   <w:abstractNum w:abstractNumId="3" w15:restartNumberingAfterBreak="0">
+    <w:nsid w:val="0B684729"/>
+    <w:multiLevelType w:val="multilevel"/>
+    <w:tmpl w:val="4DD0879A"/>
+    <w:lvl w:ilvl="0">
+      <w:start w:val="1"/>
+      <w:numFmt w:val="bullet"/>
+      <w:lvlText w:val=""/>
+      <w:lvlJc w:val="left"/>
+      <w:pPr>
+        <w:tabs>
+          <w:tab w:val="num" w:pos="720"/>
+        </w:tabs>
+        <w:ind w:left="720" w:hanging="360"/>
+      </w:pPr>
+      <w:rPr>
+        <w:rFonts w:ascii="Symbol" w:hAnsi="Symbol" w:hint="default"/>
+        <w:sz w:val="20"/>
+      </w:rPr>
+    </w:lvl>
+    <w:lvl w:ilvl="1" w:tentative="1">
+      <w:numFmt w:val="bullet"/>
+      <w:lvlText w:val="o"/>
+      <w:lvlJc w:val="left"/>
+      <w:pPr>
+        <w:tabs>
+          <w:tab w:val="num" w:pos="1440"/>
+        </w:tabs>
+        <w:ind w:left="1440" w:hanging="360"/>
+      </w:pPr>
+      <w:rPr>
+        <w:rFonts w:ascii="Courier New" w:hAnsi="Courier New" w:hint="default"/>
+        <w:sz w:val="20"/>
+      </w:rPr>
+    </w:lvl>
+    <w:lvl w:ilvl="2" w:tentative="1">
+      <w:numFmt w:val="bullet"/>
+      <w:lvlText w:val=""/>
+      <w:lvlJc w:val="left"/>
+      <w:pPr>
+        <w:tabs>
+          <w:tab w:val="num" w:pos="2160"/>
+        </w:tabs>
+        <w:ind w:left="2160" w:hanging="360"/>
+      </w:pPr>
+      <w:rPr>
+        <w:rFonts w:ascii="Wingdings" w:hAnsi="Wingdings" w:hint="default"/>
+        <w:sz w:val="20"/>
+      </w:rPr>
+    </w:lvl>
+    <w:lvl w:ilvl="3" w:tentative="1">
+      <w:numFmt w:val="bullet"/>
+      <w:lvlText w:val=""/>
+      <w:lvlJc w:val="left"/>
+      <w:pPr>
+        <w:tabs>
+          <w:tab w:val="num" w:pos="2880"/>
+        </w:tabs>
+        <w:ind w:left="2880" w:hanging="360"/>
+      </w:pPr>
+      <w:rPr>
+        <w:rFonts w:ascii="Wingdings" w:hAnsi="Wingdings" w:hint="default"/>
+        <w:sz w:val="20"/>
+      </w:rPr>
+    </w:lvl>
+    <w:lvl w:ilvl="4" w:tentative="1">
+      <w:numFmt w:val="bullet"/>
+      <w:lvlText w:val=""/>
+      <w:lvlJc w:val="left"/>
+      <w:pPr>
+        <w:tabs>
+          <w:tab w:val="num" w:pos="3600"/>
+        </w:tabs>
+        <w:ind w:left="3600" w:hanging="360"/>
+      </w:pPr>
+      <w:rPr>
+        <w:rFonts w:ascii="Wingdings" w:hAnsi="Wingdings" w:hint="default"/>
+        <w:sz w:val="20"/>
+      </w:rPr>
+    </w:lvl>
+    <w:lvl w:ilvl="5" w:tentative="1">
+      <w:numFmt w:val="bullet"/>
+      <w:lvlText w:val=""/>
+      <w:lvlJc w:val="left"/>
+      <w:pPr>
+        <w:tabs>
+          <w:tab w:val="num" w:pos="4320"/>
+        </w:tabs>
+        <w:ind w:left="4320" w:hanging="360"/>
+      </w:pPr>
+      <w:rPr>
+        <w:rFonts w:ascii="Wingdings" w:hAnsi="Wingdings" w:hint="default"/>
+        <w:sz w:val="20"/>
+      </w:rPr>
+    </w:lvl>
+    <w:lvl w:ilvl="6" w:tentative="1">
+      <w:numFmt w:val="bullet"/>
+      <w:lvlText w:val=""/>
+      <w:lvlJc w:val="left"/>
+      <w:pPr>
+        <w:tabs>
+          <w:tab w:val="num" w:pos="5040"/>
+        </w:tabs>
+        <w:ind w:left="5040" w:hanging="360"/>
+      </w:pPr>
+      <w:rPr>
+        <w:rFonts w:ascii="Wingdings" w:hAnsi="Wingdings" w:hint="default"/>
+        <w:sz w:val="20"/>
+      </w:rPr>
+    </w:lvl>
+    <w:lvl w:ilvl="7" w:tentative="1">
+      <w:numFmt w:val="bullet"/>
+      <w:lvlText w:val=""/>
+      <w:lvlJc w:val="left"/>
+      <w:pPr>
+        <w:tabs>
+          <w:tab w:val="num" w:pos="5760"/>
+        </w:tabs>
+        <w:ind w:left="5760" w:hanging="360"/>
+      </w:pPr>
+      <w:rPr>
+        <w:rFonts w:ascii="Wingdings" w:hAnsi="Wingdings" w:hint="default"/>
+        <w:sz w:val="20"/>
+      </w:rPr>
+    </w:lvl>
+    <w:lvl w:ilvl="8" w:tentative="1">
+      <w:numFmt w:val="bullet"/>
+      <w:lvlText w:val=""/>
+      <w:lvlJc w:val="left"/>
+      <w:pPr>
+        <w:tabs>
+          <w:tab w:val="num" w:pos="6480"/>
+        </w:tabs>
+        <w:ind w:left="6480" w:hanging="360"/>
+      </w:pPr>
+      <w:rPr>
+        <w:rFonts w:ascii="Wingdings" w:hAnsi="Wingdings" w:hint="default"/>
+        <w:sz w:val="20"/>
+      </w:rPr>
+    </w:lvl>
+  </w:abstractNum>
+  <w:abstractNum w:abstractNumId="4" w15:restartNumberingAfterBreak="0">
     <w:nsid w:val="0BB3048C"/>
     <w:multiLevelType w:val="multilevel"/>
     <w:tmpl w:val="24BEF8FE"/>
@@ -10121,7 +10460,7 @@
       </w:rPr>
     </w:lvl>
   </w:abstractNum>
-  <w:abstractNum w:abstractNumId="4" w15:restartNumberingAfterBreak="0">
+  <w:abstractNum w:abstractNumId="5" w15:restartNumberingAfterBreak="0">
     <w:nsid w:val="0F11214C"/>
     <w:multiLevelType w:val="multilevel"/>
     <w:tmpl w:val="21FE6388"/>
@@ -10262,7 +10601,7 @@
       </w:rPr>
     </w:lvl>
   </w:abstractNum>
-  <w:abstractNum w:abstractNumId="5" w15:restartNumberingAfterBreak="0">
+  <w:abstractNum w:abstractNumId="6" w15:restartNumberingAfterBreak="0">
     <w:nsid w:val="10CA3FCE"/>
     <w:multiLevelType w:val="multilevel"/>
     <w:tmpl w:val="18803E62"/>
@@ -10403,7 +10742,7 @@
       </w:rPr>
     </w:lvl>
   </w:abstractNum>
-  <w:abstractNum w:abstractNumId="6" w15:restartNumberingAfterBreak="0">
+  <w:abstractNum w:abstractNumId="7" w15:restartNumberingAfterBreak="0">
     <w:nsid w:val="1A7D67D9"/>
     <w:multiLevelType w:val="multilevel"/>
     <w:tmpl w:val="5F48B9DA"/>
@@ -10544,7 +10883,7 @@
       </w:rPr>
     </w:lvl>
   </w:abstractNum>
-  <w:abstractNum w:abstractNumId="7" w15:restartNumberingAfterBreak="0">
+  <w:abstractNum w:abstractNumId="8" w15:restartNumberingAfterBreak="0">
     <w:nsid w:val="1C6A3935"/>
     <w:multiLevelType w:val="multilevel"/>
     <w:tmpl w:val="CB1A6250"/>
@@ -10685,7 +11024,7 @@
       </w:rPr>
     </w:lvl>
   </w:abstractNum>
-  <w:abstractNum w:abstractNumId="8" w15:restartNumberingAfterBreak="0">
+  <w:abstractNum w:abstractNumId="9" w15:restartNumberingAfterBreak="0">
     <w:nsid w:val="21631A07"/>
     <w:multiLevelType w:val="multilevel"/>
     <w:tmpl w:val="5290F3C0"/>
@@ -10826,7 +11165,7 @@
       </w:rPr>
     </w:lvl>
   </w:abstractNum>
-  <w:abstractNum w:abstractNumId="9" w15:restartNumberingAfterBreak="0">
+  <w:abstractNum w:abstractNumId="10" w15:restartNumberingAfterBreak="0">
     <w:nsid w:val="29F60174"/>
     <w:multiLevelType w:val="multilevel"/>
     <w:tmpl w:val="EB4A1AE8"/>
@@ -10967,7 +11306,7 @@
       </w:rPr>
     </w:lvl>
   </w:abstractNum>
-  <w:abstractNum w:abstractNumId="10" w15:restartNumberingAfterBreak="0">
+  <w:abstractNum w:abstractNumId="11" w15:restartNumberingAfterBreak="0">
     <w:nsid w:val="2B447EB5"/>
     <w:multiLevelType w:val="multilevel"/>
     <w:tmpl w:val="94BEB99E"/>
@@ -11108,7 +11447,7 @@
       </w:rPr>
     </w:lvl>
   </w:abstractNum>
-  <w:abstractNum w:abstractNumId="11" w15:restartNumberingAfterBreak="0">
+  <w:abstractNum w:abstractNumId="12" w15:restartNumberingAfterBreak="0">
     <w:nsid w:val="2D597A8C"/>
     <w:multiLevelType w:val="multilevel"/>
     <w:tmpl w:val="9F9C9980"/>
@@ -11246,7 +11585,7 @@
       </w:rPr>
     </w:lvl>
   </w:abstractNum>
-  <w:abstractNum w:abstractNumId="12" w15:restartNumberingAfterBreak="0">
+  <w:abstractNum w:abstractNumId="13" w15:restartNumberingAfterBreak="0">
     <w:nsid w:val="2E4E2BA6"/>
     <w:multiLevelType w:val="multilevel"/>
     <w:tmpl w:val="7136C104"/>
@@ -11387,7 +11726,7 @@
       </w:rPr>
     </w:lvl>
   </w:abstractNum>
-  <w:abstractNum w:abstractNumId="13" w15:restartNumberingAfterBreak="0">
+  <w:abstractNum w:abstractNumId="14" w15:restartNumberingAfterBreak="0">
     <w:nsid w:val="2EF64163"/>
     <w:multiLevelType w:val="multilevel"/>
     <w:tmpl w:val="576EA0F0"/>
@@ -11528,7 +11867,7 @@
       </w:rPr>
     </w:lvl>
   </w:abstractNum>
-  <w:abstractNum w:abstractNumId="14" w15:restartNumberingAfterBreak="0">
+  <w:abstractNum w:abstractNumId="15" w15:restartNumberingAfterBreak="0">
     <w:nsid w:val="2F76794C"/>
     <w:multiLevelType w:val="multilevel"/>
     <w:tmpl w:val="4964CE7E"/>
@@ -11669,7 +12008,7 @@
       </w:rPr>
     </w:lvl>
   </w:abstractNum>
-  <w:abstractNum w:abstractNumId="15" w15:restartNumberingAfterBreak="0">
+  <w:abstractNum w:abstractNumId="16" w15:restartNumberingAfterBreak="0">
     <w:nsid w:val="30E90749"/>
     <w:multiLevelType w:val="multilevel"/>
     <w:tmpl w:val="657CC422"/>
@@ -11810,7 +12149,7 @@
       </w:rPr>
     </w:lvl>
   </w:abstractNum>
-  <w:abstractNum w:abstractNumId="16" w15:restartNumberingAfterBreak="0">
+  <w:abstractNum w:abstractNumId="17" w15:restartNumberingAfterBreak="0">
     <w:nsid w:val="3246586C"/>
     <w:multiLevelType w:val="multilevel"/>
     <w:tmpl w:val="DB24A6D0"/>
@@ -11951,7 +12290,7 @@
       </w:rPr>
     </w:lvl>
   </w:abstractNum>
-  <w:abstractNum w:abstractNumId="17" w15:restartNumberingAfterBreak="0">
+  <w:abstractNum w:abstractNumId="18" w15:restartNumberingAfterBreak="0">
     <w:nsid w:val="3CDF05AF"/>
     <w:multiLevelType w:val="multilevel"/>
     <w:tmpl w:val="79B69A9C"/>
@@ -12092,7 +12431,7 @@
       </w:rPr>
     </w:lvl>
   </w:abstractNum>
-  <w:abstractNum w:abstractNumId="18" w15:restartNumberingAfterBreak="0">
+  <w:abstractNum w:abstractNumId="19" w15:restartNumberingAfterBreak="0">
     <w:nsid w:val="417D1CCB"/>
     <w:multiLevelType w:val="hybridMultilevel"/>
     <w:tmpl w:val="A4F871B8"/>
@@ -12205,7 +12544,148 @@
       </w:rPr>
     </w:lvl>
   </w:abstractNum>
-  <w:abstractNum w:abstractNumId="19" w15:restartNumberingAfterBreak="0">
+  <w:abstractNum w:abstractNumId="20" w15:restartNumberingAfterBreak="0">
+    <w:nsid w:val="428241C6"/>
+    <w:multiLevelType w:val="multilevel"/>
+    <w:tmpl w:val="00ECC362"/>
+    <w:lvl w:ilvl="0">
+      <w:start w:val="1"/>
+      <w:numFmt w:val="bullet"/>
+      <w:lvlText w:val=""/>
+      <w:lvlJc w:val="left"/>
+      <w:pPr>
+        <w:tabs>
+          <w:tab w:val="num" w:pos="720"/>
+        </w:tabs>
+        <w:ind w:left="720" w:hanging="360"/>
+      </w:pPr>
+      <w:rPr>
+        <w:rFonts w:ascii="Symbol" w:hAnsi="Symbol" w:hint="default"/>
+        <w:sz w:val="20"/>
+      </w:rPr>
+    </w:lvl>
+    <w:lvl w:ilvl="1">
+      <w:numFmt w:val="bullet"/>
+      <w:lvlText w:val="o"/>
+      <w:lvlJc w:val="left"/>
+      <w:pPr>
+        <w:tabs>
+          <w:tab w:val="num" w:pos="1440"/>
+        </w:tabs>
+        <w:ind w:left="1440" w:hanging="360"/>
+      </w:pPr>
+      <w:rPr>
+        <w:rFonts w:ascii="Courier New" w:hAnsi="Courier New" w:hint="default"/>
+        <w:sz w:val="20"/>
+      </w:rPr>
+    </w:lvl>
+    <w:lvl w:ilvl="2" w:tentative="1">
+      <w:numFmt w:val="bullet"/>
+      <w:lvlText w:val=""/>
+      <w:lvlJc w:val="left"/>
+      <w:pPr>
+        <w:tabs>
+          <w:tab w:val="num" w:pos="2160"/>
+        </w:tabs>
+        <w:ind w:left="2160" w:hanging="360"/>
+      </w:pPr>
+      <w:rPr>
+        <w:rFonts w:ascii="Wingdings" w:hAnsi="Wingdings" w:hint="default"/>
+        <w:sz w:val="20"/>
+      </w:rPr>
+    </w:lvl>
+    <w:lvl w:ilvl="3" w:tentative="1">
+      <w:numFmt w:val="bullet"/>
+      <w:lvlText w:val=""/>
+      <w:lvlJc w:val="left"/>
+      <w:pPr>
+        <w:tabs>
+          <w:tab w:val="num" w:pos="2880"/>
+        </w:tabs>
+        <w:ind w:left="2880" w:hanging="360"/>
+      </w:pPr>
+      <w:rPr>
+        <w:rFonts w:ascii="Wingdings" w:hAnsi="Wingdings" w:hint="default"/>
+        <w:sz w:val="20"/>
+      </w:rPr>
+    </w:lvl>
+    <w:lvl w:ilvl="4" w:tentative="1">
+      <w:numFmt w:val="bullet"/>
+      <w:lvlText w:val=""/>
+      <w:lvlJc w:val="left"/>
+      <w:pPr>
+        <w:tabs>
+          <w:tab w:val="num" w:pos="3600"/>
+        </w:tabs>
+        <w:ind w:left="3600" w:hanging="360"/>
+      </w:pPr>
+      <w:rPr>
+        <w:rFonts w:ascii="Wingdings" w:hAnsi="Wingdings" w:hint="default"/>
+        <w:sz w:val="20"/>
+      </w:rPr>
+    </w:lvl>
+    <w:lvl w:ilvl="5" w:tentative="1">
+      <w:numFmt w:val="bullet"/>
+      <w:lvlText w:val=""/>
+      <w:lvlJc w:val="left"/>
+      <w:pPr>
+        <w:tabs>
+          <w:tab w:val="num" w:pos="4320"/>
+        </w:tabs>
+        <w:ind w:left="4320" w:hanging="360"/>
+      </w:pPr>
+      <w:rPr>
+        <w:rFonts w:ascii="Wingdings" w:hAnsi="Wingdings" w:hint="default"/>
+        <w:sz w:val="20"/>
+      </w:rPr>
+    </w:lvl>
+    <w:lvl w:ilvl="6" w:tentative="1">
+      <w:numFmt w:val="bullet"/>
+      <w:lvlText w:val=""/>
+      <w:lvlJc w:val="left"/>
+      <w:pPr>
+        <w:tabs>
+          <w:tab w:val="num" w:pos="5040"/>
+        </w:tabs>
+        <w:ind w:left="5040" w:hanging="360"/>
+      </w:pPr>
+      <w:rPr>
+        <w:rFonts w:ascii="Wingdings" w:hAnsi="Wingdings" w:hint="default"/>
+        <w:sz w:val="20"/>
+      </w:rPr>
+    </w:lvl>
+    <w:lvl w:ilvl="7" w:tentative="1">
+      <w:numFmt w:val="bullet"/>
+      <w:lvlText w:val=""/>
+      <w:lvlJc w:val="left"/>
+      <w:pPr>
+        <w:tabs>
+          <w:tab w:val="num" w:pos="5760"/>
+        </w:tabs>
+        <w:ind w:left="5760" w:hanging="360"/>
+      </w:pPr>
+      <w:rPr>
+        <w:rFonts w:ascii="Wingdings" w:hAnsi="Wingdings" w:hint="default"/>
+        <w:sz w:val="20"/>
+      </w:rPr>
+    </w:lvl>
+    <w:lvl w:ilvl="8" w:tentative="1">
+      <w:numFmt w:val="bullet"/>
+      <w:lvlText w:val=""/>
+      <w:lvlJc w:val="left"/>
+      <w:pPr>
+        <w:tabs>
+          <w:tab w:val="num" w:pos="6480"/>
+        </w:tabs>
+        <w:ind w:left="6480" w:hanging="360"/>
+      </w:pPr>
+      <w:rPr>
+        <w:rFonts w:ascii="Wingdings" w:hAnsi="Wingdings" w:hint="default"/>
+        <w:sz w:val="20"/>
+      </w:rPr>
+    </w:lvl>
+  </w:abstractNum>
+  <w:abstractNum w:abstractNumId="21" w15:restartNumberingAfterBreak="0">
     <w:nsid w:val="433C1295"/>
     <w:multiLevelType w:val="multilevel"/>
     <w:tmpl w:val="3B4E75C6"/>
@@ -12346,7 +12826,7 @@
       </w:rPr>
     </w:lvl>
   </w:abstractNum>
-  <w:abstractNum w:abstractNumId="20" w15:restartNumberingAfterBreak="0">
+  <w:abstractNum w:abstractNumId="22" w15:restartNumberingAfterBreak="0">
     <w:nsid w:val="49AF0965"/>
     <w:multiLevelType w:val="multilevel"/>
     <w:tmpl w:val="3B9AE50E"/>
@@ -12487,7 +12967,7 @@
       </w:rPr>
     </w:lvl>
   </w:abstractNum>
-  <w:abstractNum w:abstractNumId="21" w15:restartNumberingAfterBreak="0">
+  <w:abstractNum w:abstractNumId="23" w15:restartNumberingAfterBreak="0">
     <w:nsid w:val="4A6B29C5"/>
     <w:multiLevelType w:val="multilevel"/>
     <w:tmpl w:val="4DC0440E"/>
@@ -12628,7 +13108,7 @@
       </w:rPr>
     </w:lvl>
   </w:abstractNum>
-  <w:abstractNum w:abstractNumId="22" w15:restartNumberingAfterBreak="0">
+  <w:abstractNum w:abstractNumId="24" w15:restartNumberingAfterBreak="0">
     <w:nsid w:val="4B583361"/>
     <w:multiLevelType w:val="multilevel"/>
     <w:tmpl w:val="7CE28C94"/>
@@ -12765,7 +13245,7 @@
       </w:rPr>
     </w:lvl>
   </w:abstractNum>
-  <w:abstractNum w:abstractNumId="23" w15:restartNumberingAfterBreak="0">
+  <w:abstractNum w:abstractNumId="25" w15:restartNumberingAfterBreak="0">
     <w:nsid w:val="4C2A2943"/>
     <w:multiLevelType w:val="multilevel"/>
     <w:tmpl w:val="481CE356"/>
@@ -12906,7 +13386,7 @@
       </w:rPr>
     </w:lvl>
   </w:abstractNum>
-  <w:abstractNum w:abstractNumId="24" w15:restartNumberingAfterBreak="0">
+  <w:abstractNum w:abstractNumId="26" w15:restartNumberingAfterBreak="0">
     <w:nsid w:val="565F3315"/>
     <w:multiLevelType w:val="multilevel"/>
     <w:tmpl w:val="BA82A6B6"/>
@@ -13047,7 +13527,7 @@
       </w:rPr>
     </w:lvl>
   </w:abstractNum>
-  <w:abstractNum w:abstractNumId="25" w15:restartNumberingAfterBreak="0">
+  <w:abstractNum w:abstractNumId="27" w15:restartNumberingAfterBreak="0">
     <w:nsid w:val="579C35E5"/>
     <w:multiLevelType w:val="multilevel"/>
     <w:tmpl w:val="A26CB662"/>
@@ -13188,7 +13668,7 @@
       </w:rPr>
     </w:lvl>
   </w:abstractNum>
-  <w:abstractNum w:abstractNumId="26" w15:restartNumberingAfterBreak="0">
+  <w:abstractNum w:abstractNumId="28" w15:restartNumberingAfterBreak="0">
     <w:nsid w:val="58394945"/>
     <w:multiLevelType w:val="multilevel"/>
     <w:tmpl w:val="3038287E"/>
@@ -13329,7 +13809,7 @@
       </w:rPr>
     </w:lvl>
   </w:abstractNum>
-  <w:abstractNum w:abstractNumId="27" w15:restartNumberingAfterBreak="0">
+  <w:abstractNum w:abstractNumId="29" w15:restartNumberingAfterBreak="0">
     <w:nsid w:val="590D7D97"/>
     <w:multiLevelType w:val="multilevel"/>
     <w:tmpl w:val="B93E0420"/>
@@ -13470,7 +13950,7 @@
       </w:rPr>
     </w:lvl>
   </w:abstractNum>
-  <w:abstractNum w:abstractNumId="28" w15:restartNumberingAfterBreak="0">
+  <w:abstractNum w:abstractNumId="30" w15:restartNumberingAfterBreak="0">
     <w:nsid w:val="5C353022"/>
     <w:multiLevelType w:val="hybridMultilevel"/>
     <w:tmpl w:val="7DEAE0A8"/>
@@ -13583,7 +14063,7 @@
       </w:rPr>
     </w:lvl>
   </w:abstractNum>
-  <w:abstractNum w:abstractNumId="29" w15:restartNumberingAfterBreak="0">
+  <w:abstractNum w:abstractNumId="31" w15:restartNumberingAfterBreak="0">
     <w:nsid w:val="61D6275F"/>
     <w:multiLevelType w:val="multilevel"/>
     <w:tmpl w:val="326A5616"/>
@@ -13724,7 +14204,7 @@
       </w:rPr>
     </w:lvl>
   </w:abstractNum>
-  <w:abstractNum w:abstractNumId="30" w15:restartNumberingAfterBreak="0">
+  <w:abstractNum w:abstractNumId="32" w15:restartNumberingAfterBreak="0">
     <w:nsid w:val="68530325"/>
     <w:multiLevelType w:val="multilevel"/>
     <w:tmpl w:val="B0147438"/>
@@ -13865,7 +14345,7 @@
       </w:rPr>
     </w:lvl>
   </w:abstractNum>
-  <w:abstractNum w:abstractNumId="31" w15:restartNumberingAfterBreak="0">
+  <w:abstractNum w:abstractNumId="33" w15:restartNumberingAfterBreak="0">
     <w:nsid w:val="6D05314B"/>
     <w:multiLevelType w:val="hybridMultilevel"/>
     <w:tmpl w:val="D7F8FB3A"/>
@@ -13956,7 +14436,7 @@
       </w:pPr>
     </w:lvl>
   </w:abstractNum>
-  <w:abstractNum w:abstractNumId="32" w15:restartNumberingAfterBreak="0">
+  <w:abstractNum w:abstractNumId="34" w15:restartNumberingAfterBreak="0">
     <w:nsid w:val="78F77C42"/>
     <w:multiLevelType w:val="multilevel"/>
     <w:tmpl w:val="808A8DA2"/>
@@ -14098,106 +14578,112 @@
     </w:lvl>
   </w:abstractNum>
   <w:num w:numId="1" w16cid:durableId="1471827129">
-    <w:abstractNumId w:val="9"/>
+    <w:abstractNumId w:val="10"/>
   </w:num>
   <w:num w:numId="2" w16cid:durableId="420444527">
-    <w:abstractNumId w:val="31"/>
+    <w:abstractNumId w:val="33"/>
   </w:num>
   <w:num w:numId="3" w16cid:durableId="1836913065">
     <w:abstractNumId w:val="0"/>
   </w:num>
   <w:num w:numId="4" w16cid:durableId="929698554">
-    <w:abstractNumId w:val="13"/>
+    <w:abstractNumId w:val="14"/>
   </w:num>
   <w:num w:numId="5" w16cid:durableId="1491557926">
-    <w:abstractNumId w:val="4"/>
+    <w:abstractNumId w:val="5"/>
   </w:num>
   <w:num w:numId="6" w16cid:durableId="470289399">
-    <w:abstractNumId w:val="16"/>
+    <w:abstractNumId w:val="17"/>
   </w:num>
   <w:num w:numId="7" w16cid:durableId="694619474">
-    <w:abstractNumId w:val="20"/>
+    <w:abstractNumId w:val="22"/>
   </w:num>
   <w:num w:numId="8" w16cid:durableId="942765741">
-    <w:abstractNumId w:val="18"/>
+    <w:abstractNumId w:val="19"/>
   </w:num>
   <w:num w:numId="9" w16cid:durableId="547955162">
+    <w:abstractNumId w:val="9"/>
+  </w:num>
+  <w:num w:numId="10" w16cid:durableId="1476296026">
+    <w:abstractNumId w:val="31"/>
+  </w:num>
+  <w:num w:numId="11" w16cid:durableId="1253584210">
+    <w:abstractNumId w:val="11"/>
+  </w:num>
+  <w:num w:numId="12" w16cid:durableId="1320042151">
+    <w:abstractNumId w:val="26"/>
+  </w:num>
+  <w:num w:numId="13" w16cid:durableId="767896658">
     <w:abstractNumId w:val="8"/>
   </w:num>
-  <w:num w:numId="10" w16cid:durableId="1476296026">
-    <w:abstractNumId w:val="29"/>
-  </w:num>
-  <w:num w:numId="11" w16cid:durableId="1253584210">
-    <w:abstractNumId w:val="10"/>
-  </w:num>
-  <w:num w:numId="12" w16cid:durableId="1320042151">
-    <w:abstractNumId w:val="24"/>
-  </w:num>
-  <w:num w:numId="13" w16cid:durableId="767896658">
-    <w:abstractNumId w:val="7"/>
-  </w:num>
   <w:num w:numId="14" w16cid:durableId="105278770">
-    <w:abstractNumId w:val="32"/>
+    <w:abstractNumId w:val="34"/>
   </w:num>
   <w:num w:numId="15" w16cid:durableId="875510102">
     <w:abstractNumId w:val="1"/>
   </w:num>
   <w:num w:numId="16" w16cid:durableId="1280792555">
-    <w:abstractNumId w:val="12"/>
+    <w:abstractNumId w:val="13"/>
   </w:num>
   <w:num w:numId="17" w16cid:durableId="723913193">
-    <w:abstractNumId w:val="27"/>
+    <w:abstractNumId w:val="29"/>
   </w:num>
   <w:num w:numId="18" w16cid:durableId="1869443032">
-    <w:abstractNumId w:val="26"/>
+    <w:abstractNumId w:val="28"/>
   </w:num>
   <w:num w:numId="19" w16cid:durableId="1147819231">
-    <w:abstractNumId w:val="30"/>
+    <w:abstractNumId w:val="32"/>
   </w:num>
   <w:num w:numId="20" w16cid:durableId="1068384102">
+    <w:abstractNumId w:val="7"/>
+  </w:num>
+  <w:num w:numId="21" w16cid:durableId="1933201996">
+    <w:abstractNumId w:val="23"/>
+  </w:num>
+  <w:num w:numId="22" w16cid:durableId="1607158099">
+    <w:abstractNumId w:val="16"/>
+  </w:num>
+  <w:num w:numId="23" w16cid:durableId="1131629899">
+    <w:abstractNumId w:val="25"/>
+  </w:num>
+  <w:num w:numId="24" w16cid:durableId="94638706">
+    <w:abstractNumId w:val="15"/>
+  </w:num>
+  <w:num w:numId="25" w16cid:durableId="1417824301">
+    <w:abstractNumId w:val="24"/>
+  </w:num>
+  <w:num w:numId="26" w16cid:durableId="1015108042">
+    <w:abstractNumId w:val="24"/>
+  </w:num>
+  <w:num w:numId="27" w16cid:durableId="1286693215">
     <w:abstractNumId w:val="6"/>
   </w:num>
-  <w:num w:numId="21" w16cid:durableId="1933201996">
+  <w:num w:numId="28" w16cid:durableId="875199416">
     <w:abstractNumId w:val="21"/>
   </w:num>
-  <w:num w:numId="22" w16cid:durableId="1607158099">
-    <w:abstractNumId w:val="15"/>
-  </w:num>
-  <w:num w:numId="23" w16cid:durableId="1131629899">
-    <w:abstractNumId w:val="23"/>
-  </w:num>
-  <w:num w:numId="24" w16cid:durableId="94638706">
-    <w:abstractNumId w:val="14"/>
-  </w:num>
-  <w:num w:numId="25" w16cid:durableId="1417824301">
-    <w:abstractNumId w:val="22"/>
-  </w:num>
-  <w:num w:numId="26" w16cid:durableId="1015108042">
-    <w:abstractNumId w:val="22"/>
-  </w:num>
-  <w:num w:numId="27" w16cid:durableId="1286693215">
-    <w:abstractNumId w:val="5"/>
-  </w:num>
-  <w:num w:numId="28" w16cid:durableId="875199416">
-    <w:abstractNumId w:val="19"/>
-  </w:num>
   <w:num w:numId="29" w16cid:durableId="191459156">
-    <w:abstractNumId w:val="3"/>
+    <w:abstractNumId w:val="4"/>
   </w:num>
   <w:num w:numId="30" w16cid:durableId="988099702">
-    <w:abstractNumId w:val="11"/>
+    <w:abstractNumId w:val="12"/>
   </w:num>
   <w:num w:numId="31" w16cid:durableId="1217164184">
     <w:abstractNumId w:val="2"/>
   </w:num>
   <w:num w:numId="32" w16cid:durableId="1348018473">
-    <w:abstractNumId w:val="17"/>
+    <w:abstractNumId w:val="18"/>
   </w:num>
   <w:num w:numId="33" w16cid:durableId="1475417063">
-    <w:abstractNumId w:val="25"/>
+    <w:abstractNumId w:val="27"/>
   </w:num>
   <w:num w:numId="34" w16cid:durableId="1623344089">
-    <w:abstractNumId w:val="28"/>
+    <w:abstractNumId w:val="30"/>
+  </w:num>
+  <w:num w:numId="35" w16cid:durableId="1860580163">
+    <w:abstractNumId w:val="20"/>
+  </w:num>
+  <w:num w:numId="36" w16cid:durableId="1109935130">
+    <w:abstractNumId w:val="3"/>
   </w:num>
 </w:numbering>
 </file>

</xml_diff>